<commit_message>
feat: termo de abertuda
</commit_message>
<xml_diff>
--- a/Documentos/termo_abertura_projeto.docx
+++ b/Documentos/termo_abertura_projeto.docx
@@ -68,9 +68,9 @@
       </w:tblPr>
       <w:tblGrid>
         <w:gridCol w:w="816"/>
-        <w:gridCol w:w="1130"/>
-        <w:gridCol w:w="1247"/>
-        <w:gridCol w:w="1863"/>
+        <w:gridCol w:w="1306"/>
+        <w:gridCol w:w="1417"/>
+        <w:gridCol w:w="2126"/>
       </w:tblGrid>
       <w:tr>
         <w:trPr>
@@ -78,7 +78,7 @@
         </w:trPr>
         <w:tc>
           <w:tcPr>
-            <w:tcW w:w="0" w:type="auto"/>
+            <w:tcW w:w="5665" w:type="dxa"/>
             <w:gridSpan w:val="4"/>
             <w:tcBorders>
               <w:top w:val="single" w:sz="4" w:space="0" w:color="999999"/>
@@ -158,7 +158,7 @@
         </w:tc>
         <w:tc>
           <w:tcPr>
-            <w:tcW w:w="0" w:type="auto"/>
+            <w:tcW w:w="1306" w:type="dxa"/>
             <w:tcBorders>
               <w:top w:val="single" w:sz="4" w:space="0" w:color="999999"/>
               <w:left w:val="single" w:sz="4" w:space="0" w:color="999999"/>
@@ -193,7 +193,7 @@
         </w:tc>
         <w:tc>
           <w:tcPr>
-            <w:tcW w:w="0" w:type="auto"/>
+            <w:tcW w:w="1417" w:type="dxa"/>
             <w:tcBorders>
               <w:top w:val="single" w:sz="4" w:space="0" w:color="999999"/>
               <w:left w:val="single" w:sz="4" w:space="0" w:color="999999"/>
@@ -228,7 +228,7 @@
         </w:tc>
         <w:tc>
           <w:tcPr>
-            <w:tcW w:w="0" w:type="auto"/>
+            <w:tcW w:w="2126" w:type="dxa"/>
             <w:tcBorders>
               <w:top w:val="single" w:sz="4" w:space="0" w:color="999999"/>
               <w:left w:val="single" w:sz="4" w:space="0" w:color="999999"/>
@@ -301,7 +301,7 @@
         </w:tc>
         <w:tc>
           <w:tcPr>
-            <w:tcW w:w="0" w:type="auto"/>
+            <w:tcW w:w="1306" w:type="dxa"/>
             <w:tcBorders>
               <w:top w:val="single" w:sz="4" w:space="0" w:color="999999"/>
               <w:left w:val="single" w:sz="4" w:space="0" w:color="999999"/>
@@ -333,7 +333,7 @@
         </w:tc>
         <w:tc>
           <w:tcPr>
-            <w:tcW w:w="0" w:type="auto"/>
+            <w:tcW w:w="1417" w:type="dxa"/>
             <w:tcBorders>
               <w:top w:val="single" w:sz="4" w:space="0" w:color="999999"/>
               <w:left w:val="single" w:sz="4" w:space="0" w:color="999999"/>
@@ -371,7 +371,7 @@
         </w:tc>
         <w:tc>
           <w:tcPr>
-            <w:tcW w:w="0" w:type="auto"/>
+            <w:tcW w:w="2126" w:type="dxa"/>
             <w:tcBorders>
               <w:top w:val="single" w:sz="4" w:space="0" w:color="999999"/>
               <w:left w:val="single" w:sz="4" w:space="0" w:color="999999"/>
@@ -402,6 +402,136 @@
           </w:p>
         </w:tc>
       </w:tr>
+      <w:tr>
+        <w:tc>
+          <w:tcPr>
+            <w:tcW w:w="0" w:type="auto"/>
+            <w:tcBorders>
+              <w:top w:val="single" w:sz="4" w:space="0" w:color="999999"/>
+              <w:left w:val="single" w:sz="4" w:space="0" w:color="999999"/>
+              <w:bottom w:val="single" w:sz="4" w:space="0" w:color="999999"/>
+              <w:right w:val="single" w:sz="4" w:space="0" w:color="999999"/>
+            </w:tcBorders>
+            <w:tcMar>
+              <w:top w:w="0" w:type="dxa"/>
+              <w:left w:w="28" w:type="dxa"/>
+              <w:bottom w:w="0" w:type="dxa"/>
+              <w:right w:w="0" w:type="dxa"/>
+            </w:tcMar>
+            <w:vAlign w:val="center"/>
+          </w:tcPr>
+          <w:p>
+            <w:pPr>
+              <w:rPr>
+                <w:rFonts w:ascii="Arial" w:hAnsi="Arial" w:cs="Arial"/>
+                <w:sz w:val="24"/>
+                <w:szCs w:val="24"/>
+              </w:rPr>
+            </w:pPr>
+            <w:r>
+              <w:rPr>
+                <w:rFonts w:ascii="Arial" w:hAnsi="Arial" w:cs="Arial"/>
+                <w:sz w:val="24"/>
+                <w:szCs w:val="24"/>
+              </w:rPr>
+              <w:t>1.1</w:t>
+            </w:r>
+          </w:p>
+        </w:tc>
+        <w:tc>
+          <w:tcPr>
+            <w:tcW w:w="1306" w:type="dxa"/>
+            <w:tcBorders>
+              <w:top w:val="single" w:sz="4" w:space="0" w:color="999999"/>
+              <w:left w:val="single" w:sz="4" w:space="0" w:color="999999"/>
+              <w:bottom w:val="single" w:sz="4" w:space="0" w:color="999999"/>
+              <w:right w:val="single" w:sz="4" w:space="0" w:color="999999"/>
+            </w:tcBorders>
+            <w:tcMar>
+              <w:top w:w="0" w:type="dxa"/>
+              <w:left w:w="28" w:type="dxa"/>
+              <w:bottom w:w="0" w:type="dxa"/>
+              <w:right w:w="0" w:type="dxa"/>
+            </w:tcMar>
+            <w:vAlign w:val="center"/>
+          </w:tcPr>
+          <w:p>
+            <w:pPr>
+              <w:rPr>
+                <w:rFonts w:ascii="Arial" w:hAnsi="Arial" w:cs="Arial"/>
+              </w:rPr>
+            </w:pPr>
+            <w:r>
+              <w:rPr>
+                <w:rFonts w:ascii="Arial" w:hAnsi="Arial" w:cs="Arial"/>
+              </w:rPr>
+              <w:t>15/06/2025</w:t>
+            </w:r>
+          </w:p>
+        </w:tc>
+        <w:tc>
+          <w:tcPr>
+            <w:tcW w:w="1417" w:type="dxa"/>
+            <w:tcBorders>
+              <w:top w:val="single" w:sz="4" w:space="0" w:color="999999"/>
+              <w:left w:val="single" w:sz="4" w:space="0" w:color="999999"/>
+              <w:bottom w:val="single" w:sz="4" w:space="0" w:color="999999"/>
+              <w:right w:val="single" w:sz="4" w:space="0" w:color="999999"/>
+            </w:tcBorders>
+            <w:tcMar>
+              <w:top w:w="0" w:type="dxa"/>
+              <w:left w:w="28" w:type="dxa"/>
+              <w:bottom w:w="0" w:type="dxa"/>
+              <w:right w:w="0" w:type="dxa"/>
+            </w:tcMar>
+            <w:vAlign w:val="center"/>
+          </w:tcPr>
+          <w:p>
+            <w:pPr>
+              <w:rPr>
+                <w:rFonts w:ascii="Arial" w:hAnsi="Arial" w:cs="Arial"/>
+              </w:rPr>
+            </w:pPr>
+            <w:r>
+              <w:rPr>
+                <w:rFonts w:ascii="Arial" w:hAnsi="Arial" w:cs="Arial"/>
+              </w:rPr>
+              <w:t>Cassia Yumi</w:t>
+            </w:r>
+          </w:p>
+        </w:tc>
+        <w:tc>
+          <w:tcPr>
+            <w:tcW w:w="2126" w:type="dxa"/>
+            <w:tcBorders>
+              <w:top w:val="single" w:sz="4" w:space="0" w:color="999999"/>
+              <w:left w:val="single" w:sz="4" w:space="0" w:color="999999"/>
+              <w:bottom w:val="single" w:sz="4" w:space="0" w:color="999999"/>
+              <w:right w:val="single" w:sz="4" w:space="0" w:color="999999"/>
+            </w:tcBorders>
+            <w:tcMar>
+              <w:top w:w="0" w:type="dxa"/>
+              <w:left w:w="28" w:type="dxa"/>
+              <w:bottom w:w="0" w:type="dxa"/>
+              <w:right w:w="0" w:type="dxa"/>
+            </w:tcMar>
+            <w:vAlign w:val="center"/>
+          </w:tcPr>
+          <w:p>
+            <w:pPr>
+              <w:rPr>
+                <w:rFonts w:ascii="Arial" w:hAnsi="Arial" w:cs="Arial"/>
+              </w:rPr>
+            </w:pPr>
+            <w:r>
+              <w:rPr>
+                <w:rFonts w:ascii="Arial" w:hAnsi="Arial" w:cs="Arial"/>
+              </w:rPr>
+              <w:t>Revisão dos custos</w:t>
+            </w:r>
+          </w:p>
+        </w:tc>
+      </w:tr>
     </w:tbl>
     <w:p>
       <w:pPr>
@@ -510,25 +640,7 @@
           <w:sz w:val="24"/>
           <w:szCs w:val="24"/>
         </w:rPr>
-        <w:t xml:space="preserve">A justificativa do projeto </w:t>
-      </w:r>
-      <w:proofErr w:type="spellStart"/>
-      <w:r>
-        <w:rPr>
-          <w:rFonts w:ascii="Arial" w:hAnsi="Arial" w:cs="Arial"/>
-          <w:sz w:val="24"/>
-          <w:szCs w:val="24"/>
-        </w:rPr>
-        <w:t>PlastCash</w:t>
-      </w:r>
-      <w:proofErr w:type="spellEnd"/>
-      <w:r>
-        <w:rPr>
-          <w:rFonts w:ascii="Arial" w:hAnsi="Arial" w:cs="Arial"/>
-          <w:sz w:val="24"/>
-          <w:szCs w:val="24"/>
-        </w:rPr>
-        <w:t xml:space="preserve"> surge a partir deste cenário: transformar o ato de reciclar em uma atividade atrativa, simples e recompensadora. A proposta une tecnologia e sustentabilidade para estimular a população a participar ativamente da reciclagem, por meio do sistema de recompensa financeira pela entrega de garrafas PET</w:t>
+        <w:t>A justificativa do projeto PlastCash surge a partir deste cenário: transformar o ato de reciclar em uma atividade atrativa, simples e recompensadora. A proposta une tecnologia e sustentabilidade para estimular a população a participar ativamente da reciclagem, por meio do sistema de recompensa financeira pela entrega de garrafas PET</w:t>
       </w:r>
       <w:r>
         <w:rPr>
@@ -592,6 +704,7 @@
           <w:sz w:val="24"/>
           <w:szCs w:val="24"/>
         </w:rPr>
+        <w:lastRenderedPageBreak/>
         <w:t>Os objetivos SMART são uma metodologia para definir as metas de forma clara, objetiva e alcançável, aumentando as chances de sucesso de um projeto.</w:t>
       </w:r>
     </w:p>
@@ -611,27 +724,8 @@
           <w:sz w:val="24"/>
           <w:szCs w:val="24"/>
         </w:rPr>
-        <w:lastRenderedPageBreak/>
         <w:tab/>
-        <w:t xml:space="preserve">Dentro do projeto </w:t>
-      </w:r>
-      <w:proofErr w:type="spellStart"/>
-      <w:r>
-        <w:rPr>
-          <w:rFonts w:ascii="Arial" w:hAnsi="Arial" w:cs="Arial"/>
-          <w:sz w:val="24"/>
-          <w:szCs w:val="24"/>
-        </w:rPr>
-        <w:t>PlastCash</w:t>
-      </w:r>
-      <w:proofErr w:type="spellEnd"/>
-      <w:r>
-        <w:rPr>
-          <w:rFonts w:ascii="Arial" w:hAnsi="Arial" w:cs="Arial"/>
-          <w:sz w:val="24"/>
-          <w:szCs w:val="24"/>
-        </w:rPr>
-        <w:t>, podemos definir os seguintes objetivos:</w:t>
+        <w:t>Dentro do projeto PlastCash, podemos definir os seguintes objetivos:</w:t>
       </w:r>
     </w:p>
     <w:p>
@@ -840,43 +934,7 @@
           <w:sz w:val="24"/>
           <w:szCs w:val="24"/>
         </w:rPr>
-        <w:t xml:space="preserve">O </w:t>
-      </w:r>
-      <w:proofErr w:type="spellStart"/>
-      <w:r>
-        <w:rPr>
-          <w:rFonts w:ascii="Arial" w:hAnsi="Arial" w:cs="Arial"/>
-          <w:sz w:val="24"/>
-          <w:szCs w:val="24"/>
-        </w:rPr>
-        <w:t>backend</w:t>
-      </w:r>
-      <w:proofErr w:type="spellEnd"/>
-      <w:r>
-        <w:rPr>
-          <w:rFonts w:ascii="Arial" w:hAnsi="Arial" w:cs="Arial"/>
-          <w:sz w:val="24"/>
-          <w:szCs w:val="24"/>
-        </w:rPr>
-        <w:t xml:space="preserve"> deve registrar os dados e gerar códigos de desconto, funcionando de forma integrada com o </w:t>
-      </w:r>
-      <w:proofErr w:type="spellStart"/>
-      <w:r>
-        <w:rPr>
-          <w:rFonts w:ascii="Arial" w:hAnsi="Arial" w:cs="Arial"/>
-          <w:sz w:val="24"/>
-          <w:szCs w:val="24"/>
-        </w:rPr>
-        <w:t>frontend</w:t>
-      </w:r>
-      <w:proofErr w:type="spellEnd"/>
-      <w:r>
-        <w:rPr>
-          <w:rFonts w:ascii="Arial" w:hAnsi="Arial" w:cs="Arial"/>
-          <w:sz w:val="24"/>
-          <w:szCs w:val="24"/>
-        </w:rPr>
-        <w:t>;</w:t>
+        <w:t>O backend deve registrar os dados e gerar códigos de desconto, funcionando de forma integrada com o frontend;</w:t>
       </w:r>
     </w:p>
     <w:p>
@@ -957,6 +1015,14 @@
           <w:szCs w:val="24"/>
         </w:rPr>
         <w:br/>
+      </w:r>
+      <w:r>
+        <w:rPr>
+          <w:rFonts w:ascii="Arial" w:hAnsi="Arial" w:cs="Arial"/>
+          <w:sz w:val="24"/>
+          <w:szCs w:val="24"/>
+        </w:rPr>
+        <w:lastRenderedPageBreak/>
         <w:t>  1.2. Identificação das partes interessadas</w:t>
       </w:r>
       <w:r>
@@ -995,7 +1061,6 @@
           <w:sz w:val="24"/>
           <w:szCs w:val="24"/>
         </w:rPr>
-        <w:lastRenderedPageBreak/>
         <w:t>2. Planejamento</w:t>
       </w:r>
       <w:r>
@@ -1127,7 +1192,6 @@
         </w:rPr>
         <w:t xml:space="preserve">  3.2. </w:t>
       </w:r>
-      <w:proofErr w:type="spellStart"/>
       <w:r>
         <w:rPr>
           <w:rFonts w:ascii="Arial" w:hAnsi="Arial" w:cs="Arial"/>
@@ -1136,9 +1200,62 @@
           <w:sz w:val="24"/>
           <w:szCs w:val="24"/>
         </w:rPr>
-        <w:t>Backend</w:t>
-      </w:r>
-      <w:proofErr w:type="spellEnd"/>
+        <w:t>Backend – Processamento e banco de dados</w:t>
+      </w:r>
+      <w:r>
+        <w:rPr>
+          <w:rFonts w:ascii="Arial" w:hAnsi="Arial" w:cs="Arial"/>
+          <w:sz w:val="24"/>
+          <w:szCs w:val="24"/>
+        </w:rPr>
+        <w:br/>
+        <w:t>    3.2.1. Criação da API REST com Spring Boot</w:t>
+      </w:r>
+      <w:r>
+        <w:rPr>
+          <w:rFonts w:ascii="Arial" w:hAnsi="Arial" w:cs="Arial"/>
+          <w:sz w:val="24"/>
+          <w:szCs w:val="24"/>
+        </w:rPr>
+        <w:br/>
+        <w:t>    3.2.2. Modelagem e criação do banco de dados</w:t>
+      </w:r>
+      <w:r>
+        <w:rPr>
+          <w:rFonts w:ascii="Arial" w:hAnsi="Arial" w:cs="Arial"/>
+          <w:sz w:val="24"/>
+          <w:szCs w:val="24"/>
+        </w:rPr>
+        <w:br/>
+        <w:t>    3.2.3. Lógica para geração dos códigos de desconto</w:t>
+      </w:r>
+      <w:r>
+        <w:rPr>
+          <w:rFonts w:ascii="Arial" w:hAnsi="Arial" w:cs="Arial"/>
+          <w:sz w:val="24"/>
+          <w:szCs w:val="24"/>
+        </w:rPr>
+        <w:br/>
+        <w:t>    3.2.4. Integração com o sistema de leitura</w:t>
+      </w:r>
+    </w:p>
+    <w:p>
+      <w:pPr>
+        <w:spacing w:line="360" w:lineRule="auto"/>
+        <w:rPr>
+          <w:rFonts w:ascii="Arial" w:hAnsi="Arial" w:cs="Arial"/>
+          <w:sz w:val="24"/>
+          <w:szCs w:val="24"/>
+        </w:rPr>
+      </w:pPr>
+      <w:r>
+        <w:rPr>
+          <w:rFonts w:ascii="Arial" w:hAnsi="Arial" w:cs="Arial"/>
+          <w:sz w:val="24"/>
+          <w:szCs w:val="24"/>
+        </w:rPr>
+        <w:t xml:space="preserve">  3.3. </w:t>
+      </w:r>
       <w:r>
         <w:rPr>
           <w:rFonts w:ascii="Arial" w:hAnsi="Arial" w:cs="Arial"/>
@@ -1147,7 +1264,7 @@
           <w:sz w:val="24"/>
           <w:szCs w:val="24"/>
         </w:rPr>
-        <w:t xml:space="preserve"> – Processamento e banco de dados</w:t>
+        <w:t>Frontend – Interface para o usuário</w:t>
       </w:r>
       <w:r>
         <w:rPr>
@@ -1156,7 +1273,23 @@
           <w:szCs w:val="24"/>
         </w:rPr>
         <w:br/>
-        <w:t>    3.2.1. Criação da API REST com Spring Boot</w:t>
+        <w:t xml:space="preserve">    3.3.1. Desenvolvimento </w:t>
+      </w:r>
+      <w:r>
+        <w:rPr>
+          <w:rFonts w:ascii="Arial" w:hAnsi="Arial" w:cs="Arial"/>
+          <w:sz w:val="24"/>
+          <w:szCs w:val="24"/>
+        </w:rPr>
+        <w:t>em</w:t>
+      </w:r>
+      <w:r>
+        <w:rPr>
+          <w:rFonts w:ascii="Arial" w:hAnsi="Arial" w:cs="Arial"/>
+          <w:sz w:val="24"/>
+          <w:szCs w:val="24"/>
+        </w:rPr>
+        <w:t xml:space="preserve"> Angular</w:t>
       </w:r>
       <w:r>
         <w:rPr>
@@ -1165,7 +1298,7 @@
           <w:szCs w:val="24"/>
         </w:rPr>
         <w:br/>
-        <w:t>    3.2.2. Modelagem e criação do banco de dados</w:t>
+        <w:t>    3.3.2. Tela de login e cadastro</w:t>
       </w:r>
       <w:r>
         <w:rPr>
@@ -1174,7 +1307,7 @@
           <w:szCs w:val="24"/>
         </w:rPr>
         <w:br/>
-        <w:t>    3.2.3. Lógica para geração dos códigos de desconto</w:t>
+        <w:t>    3.3.3. Tela de histórico de garrafas e códigos</w:t>
       </w:r>
       <w:r>
         <w:rPr>
@@ -1183,7 +1316,7 @@
           <w:szCs w:val="24"/>
         </w:rPr>
         <w:br/>
-        <w:t>    3.2.4. Integração com o sistema de leitura</w:t>
+        <w:t>    3.3.4. Experiência e acessibilidade do usuário</w:t>
       </w:r>
     </w:p>
     <w:p>
@@ -1201,9 +1334,8 @@
           <w:sz w:val="24"/>
           <w:szCs w:val="24"/>
         </w:rPr>
-        <w:t xml:space="preserve">  3.3. </w:t>
-      </w:r>
-      <w:proofErr w:type="spellStart"/>
+        <w:t> </w:t>
+      </w:r>
       <w:r>
         <w:rPr>
           <w:rFonts w:ascii="Arial" w:hAnsi="Arial" w:cs="Arial"/>
@@ -1212,9 +1344,54 @@
           <w:sz w:val="24"/>
           <w:szCs w:val="24"/>
         </w:rPr>
-        <w:t>Frontend</w:t>
-      </w:r>
-      <w:proofErr w:type="spellEnd"/>
+        <w:t>4. Testes e Validação</w:t>
+      </w:r>
+      <w:r>
+        <w:rPr>
+          <w:rFonts w:ascii="Arial" w:hAnsi="Arial" w:cs="Arial"/>
+          <w:sz w:val="24"/>
+          <w:szCs w:val="24"/>
+        </w:rPr>
+        <w:br/>
+        <w:t>  4.1. Testes de integração (hardware/software)</w:t>
+      </w:r>
+      <w:r>
+        <w:rPr>
+          <w:rFonts w:ascii="Arial" w:hAnsi="Arial" w:cs="Arial"/>
+          <w:sz w:val="24"/>
+          <w:szCs w:val="24"/>
+        </w:rPr>
+        <w:br/>
+        <w:t>  4.2. Testes de usabilidade com usuários reais</w:t>
+      </w:r>
+      <w:r>
+        <w:rPr>
+          <w:rFonts w:ascii="Arial" w:hAnsi="Arial" w:cs="Arial"/>
+          <w:sz w:val="24"/>
+          <w:szCs w:val="24"/>
+        </w:rPr>
+        <w:br/>
+        <w:t>  4.3. Correção de falhas identificadas</w:t>
+      </w:r>
+      <w:r>
+        <w:rPr>
+          <w:rFonts w:ascii="Arial" w:hAnsi="Arial" w:cs="Arial"/>
+          <w:sz w:val="24"/>
+          <w:szCs w:val="24"/>
+        </w:rPr>
+        <w:br/>
+        <w:t>  4.4. Avaliação de desempenho e estabilidade</w:t>
+      </w:r>
+    </w:p>
+    <w:p>
+      <w:pPr>
+        <w:spacing w:line="360" w:lineRule="auto"/>
+        <w:rPr>
+          <w:rFonts w:ascii="Arial" w:hAnsi="Arial" w:cs="Arial"/>
+          <w:sz w:val="24"/>
+          <w:szCs w:val="24"/>
+        </w:rPr>
+      </w:pPr>
       <w:r>
         <w:rPr>
           <w:rFonts w:ascii="Arial" w:hAnsi="Arial" w:cs="Arial"/>
@@ -1223,7 +1400,18 @@
           <w:sz w:val="24"/>
           <w:szCs w:val="24"/>
         </w:rPr>
-        <w:t xml:space="preserve"> – Interface para o usuário</w:t>
+        <w:lastRenderedPageBreak/>
+        <w:t>5</w:t>
+      </w:r>
+      <w:r>
+        <w:rPr>
+          <w:rFonts w:ascii="Arial" w:hAnsi="Arial" w:cs="Arial"/>
+          <w:b/>
+          <w:bCs/>
+          <w:sz w:val="24"/>
+          <w:szCs w:val="24"/>
+        </w:rPr>
+        <w:t>. Encerramento</w:t>
       </w:r>
       <w:r>
         <w:rPr>
@@ -1232,23 +1420,54 @@
           <w:szCs w:val="24"/>
         </w:rPr>
         <w:br/>
-        <w:t xml:space="preserve">    3.3.1. Desenvolvimento </w:t>
-      </w:r>
-      <w:r>
-        <w:rPr>
-          <w:rFonts w:ascii="Arial" w:hAnsi="Arial" w:cs="Arial"/>
-          <w:sz w:val="24"/>
-          <w:szCs w:val="24"/>
-        </w:rPr>
-        <w:t>em</w:t>
-      </w:r>
-      <w:r>
-        <w:rPr>
-          <w:rFonts w:ascii="Arial" w:hAnsi="Arial" w:cs="Arial"/>
-          <w:sz w:val="24"/>
-          <w:szCs w:val="24"/>
-        </w:rPr>
-        <w:t xml:space="preserve"> Angular</w:t>
+      </w:r>
+      <w:r>
+        <w:rPr>
+          <w:rFonts w:ascii="Arial" w:hAnsi="Arial" w:cs="Arial"/>
+          <w:sz w:val="24"/>
+          <w:szCs w:val="24"/>
+        </w:rPr>
+        <w:t xml:space="preserve"> </w:t>
+      </w:r>
+      <w:r>
+        <w:rPr>
+          <w:rFonts w:ascii="Arial" w:hAnsi="Arial" w:cs="Arial"/>
+          <w:sz w:val="24"/>
+          <w:szCs w:val="24"/>
+        </w:rPr>
+        <w:t> </w:t>
+      </w:r>
+      <w:r>
+        <w:rPr>
+          <w:rFonts w:ascii="Arial" w:hAnsi="Arial" w:cs="Arial"/>
+          <w:sz w:val="24"/>
+          <w:szCs w:val="24"/>
+        </w:rPr>
+        <w:t>5</w:t>
+      </w:r>
+      <w:r>
+        <w:rPr>
+          <w:rFonts w:ascii="Arial" w:hAnsi="Arial" w:cs="Arial"/>
+          <w:sz w:val="24"/>
+          <w:szCs w:val="24"/>
+        </w:rPr>
+        <w:t>.</w:t>
+      </w:r>
+      <w:r>
+        <w:rPr>
+          <w:rFonts w:ascii="Arial" w:hAnsi="Arial" w:cs="Arial"/>
+          <w:sz w:val="24"/>
+          <w:szCs w:val="24"/>
+        </w:rPr>
+        <w:t>1</w:t>
+      </w:r>
+      <w:r>
+        <w:rPr>
+          <w:rFonts w:ascii="Arial" w:hAnsi="Arial" w:cs="Arial"/>
+          <w:sz w:val="24"/>
+          <w:szCs w:val="24"/>
+        </w:rPr>
+        <w:t>. Relatório final</w:t>
       </w:r>
       <w:r>
         <w:rPr>
@@ -1257,45 +1476,95 @@
           <w:szCs w:val="24"/>
         </w:rPr>
         <w:br/>
-        <w:t>    3.3.2. Tela de login e cadastro</w:t>
-      </w:r>
-      <w:r>
-        <w:rPr>
-          <w:rFonts w:ascii="Arial" w:hAnsi="Arial" w:cs="Arial"/>
-          <w:sz w:val="24"/>
-          <w:szCs w:val="24"/>
-        </w:rPr>
-        <w:br/>
-        <w:t>    3.3.3. Tela de histórico de garrafas e códigos</w:t>
-      </w:r>
-      <w:r>
-        <w:rPr>
-          <w:rFonts w:ascii="Arial" w:hAnsi="Arial" w:cs="Arial"/>
-          <w:sz w:val="24"/>
-          <w:szCs w:val="24"/>
-        </w:rPr>
-        <w:br/>
-        <w:t>    3.3.4. Experiência e acessibilidade do usuário</w:t>
+        <w:t>  </w:t>
+      </w:r>
+      <w:r>
+        <w:rPr>
+          <w:rFonts w:ascii="Arial" w:hAnsi="Arial" w:cs="Arial"/>
+          <w:sz w:val="24"/>
+          <w:szCs w:val="24"/>
+        </w:rPr>
+        <w:t>5</w:t>
+      </w:r>
+      <w:r>
+        <w:rPr>
+          <w:rFonts w:ascii="Arial" w:hAnsi="Arial" w:cs="Arial"/>
+          <w:sz w:val="24"/>
+          <w:szCs w:val="24"/>
+        </w:rPr>
+        <w:t>.</w:t>
+      </w:r>
+      <w:r>
+        <w:rPr>
+          <w:rFonts w:ascii="Arial" w:hAnsi="Arial" w:cs="Arial"/>
+          <w:sz w:val="24"/>
+          <w:szCs w:val="24"/>
+        </w:rPr>
+        <w:t>2</w:t>
+      </w:r>
+      <w:r>
+        <w:rPr>
+          <w:rFonts w:ascii="Arial" w:hAnsi="Arial" w:cs="Arial"/>
+          <w:sz w:val="24"/>
+          <w:szCs w:val="24"/>
+        </w:rPr>
+        <w:t xml:space="preserve">. Encerramento </w:t>
+      </w:r>
+      <w:r>
+        <w:rPr>
+          <w:rFonts w:ascii="Arial" w:hAnsi="Arial" w:cs="Arial"/>
+          <w:sz w:val="24"/>
+          <w:szCs w:val="24"/>
+        </w:rPr>
+        <w:t xml:space="preserve">e entrega do </w:t>
+      </w:r>
+      <w:r>
+        <w:rPr>
+          <w:rFonts w:ascii="Arial" w:hAnsi="Arial" w:cs="Arial"/>
+          <w:sz w:val="24"/>
+          <w:szCs w:val="24"/>
+        </w:rPr>
+        <w:t>projeto</w:t>
       </w:r>
     </w:p>
     <w:p>
       <w:pPr>
         <w:spacing w:line="360" w:lineRule="auto"/>
-        <w:rPr>
-          <w:rFonts w:ascii="Arial" w:hAnsi="Arial" w:cs="Arial"/>
-          <w:sz w:val="24"/>
-          <w:szCs w:val="24"/>
-        </w:rPr>
-      </w:pPr>
-      <w:r>
-        <w:rPr>
-          <w:rFonts w:ascii="Arial" w:hAnsi="Arial" w:cs="Arial"/>
-          <w:sz w:val="24"/>
-          <w:szCs w:val="24"/>
-        </w:rPr>
-        <w:t> </w:t>
-      </w:r>
-      <w:r>
+        <w:ind w:firstLine="708"/>
+        <w:rPr>
+          <w:rFonts w:ascii="Arial" w:hAnsi="Arial" w:cs="Arial"/>
+          <w:sz w:val="24"/>
+          <w:szCs w:val="24"/>
+        </w:rPr>
+      </w:pPr>
+      <w:r>
+        <w:rPr>
+          <w:rFonts w:ascii="Arial" w:hAnsi="Arial" w:cs="Arial"/>
+          <w:sz w:val="24"/>
+          <w:szCs w:val="24"/>
+        </w:rPr>
+        <w:t>Após análise minuciosa da Equip</w:t>
+      </w:r>
+      <w:r>
+        <w:rPr>
+          <w:rFonts w:ascii="Arial" w:hAnsi="Arial" w:cs="Arial"/>
+          <w:sz w:val="24"/>
+          <w:szCs w:val="24"/>
+        </w:rPr>
+        <w:t>e, o</w:t>
+      </w:r>
+      <w:r>
+        <w:rPr>
+          <w:rFonts w:ascii="Arial" w:hAnsi="Arial" w:cs="Arial"/>
+          <w:sz w:val="24"/>
+          <w:szCs w:val="24"/>
+        </w:rPr>
+        <w:t xml:space="preserve"> projeto ficou dividido nas seguintes fases detalhadas abaixo:</w:t>
+      </w:r>
+    </w:p>
+    <w:p>
+      <w:pPr>
+        <w:spacing w:line="360" w:lineRule="auto"/>
         <w:rPr>
           <w:rFonts w:ascii="Arial" w:hAnsi="Arial" w:cs="Arial"/>
           <w:b/>
@@ -1303,53 +1572,6 @@
           <w:sz w:val="24"/>
           <w:szCs w:val="24"/>
         </w:rPr>
-        <w:t>4. Testes e Validação</w:t>
-      </w:r>
-      <w:r>
-        <w:rPr>
-          <w:rFonts w:ascii="Arial" w:hAnsi="Arial" w:cs="Arial"/>
-          <w:sz w:val="24"/>
-          <w:szCs w:val="24"/>
-        </w:rPr>
-        <w:br/>
-        <w:t>  4.1. Testes de integração (hardware/software)</w:t>
-      </w:r>
-      <w:r>
-        <w:rPr>
-          <w:rFonts w:ascii="Arial" w:hAnsi="Arial" w:cs="Arial"/>
-          <w:sz w:val="24"/>
-          <w:szCs w:val="24"/>
-        </w:rPr>
-        <w:br/>
-        <w:t>  4.2. Testes de usabilidade com usuários reais</w:t>
-      </w:r>
-      <w:r>
-        <w:rPr>
-          <w:rFonts w:ascii="Arial" w:hAnsi="Arial" w:cs="Arial"/>
-          <w:sz w:val="24"/>
-          <w:szCs w:val="24"/>
-        </w:rPr>
-        <w:br/>
-        <w:t>  4.3. Correção de falhas identificadas</w:t>
-      </w:r>
-      <w:r>
-        <w:rPr>
-          <w:rFonts w:ascii="Arial" w:hAnsi="Arial" w:cs="Arial"/>
-          <w:sz w:val="24"/>
-          <w:szCs w:val="24"/>
-        </w:rPr>
-        <w:br/>
-        <w:t>  4.4. Avaliação de desempenho e estabilidade</w:t>
-      </w:r>
-    </w:p>
-    <w:p>
-      <w:pPr>
-        <w:spacing w:line="360" w:lineRule="auto"/>
-        <w:rPr>
-          <w:rFonts w:ascii="Arial" w:hAnsi="Arial" w:cs="Arial"/>
-          <w:sz w:val="24"/>
-          <w:szCs w:val="24"/>
-        </w:rPr>
       </w:pPr>
       <w:r>
         <w:rPr>
@@ -1359,187 +1581,6 @@
           <w:sz w:val="24"/>
           <w:szCs w:val="24"/>
         </w:rPr>
-        <w:t>5</w:t>
-      </w:r>
-      <w:r>
-        <w:rPr>
-          <w:rFonts w:ascii="Arial" w:hAnsi="Arial" w:cs="Arial"/>
-          <w:b/>
-          <w:bCs/>
-          <w:sz w:val="24"/>
-          <w:szCs w:val="24"/>
-        </w:rPr>
-        <w:t>. Encerramento</w:t>
-      </w:r>
-      <w:r>
-        <w:rPr>
-          <w:rFonts w:ascii="Arial" w:hAnsi="Arial" w:cs="Arial"/>
-          <w:sz w:val="24"/>
-          <w:szCs w:val="24"/>
-        </w:rPr>
-        <w:br/>
-      </w:r>
-      <w:r>
-        <w:rPr>
-          <w:rFonts w:ascii="Arial" w:hAnsi="Arial" w:cs="Arial"/>
-          <w:sz w:val="24"/>
-          <w:szCs w:val="24"/>
-        </w:rPr>
-        <w:t xml:space="preserve"> </w:t>
-      </w:r>
-      <w:r>
-        <w:rPr>
-          <w:rFonts w:ascii="Arial" w:hAnsi="Arial" w:cs="Arial"/>
-          <w:sz w:val="24"/>
-          <w:szCs w:val="24"/>
-        </w:rPr>
-        <w:t> </w:t>
-      </w:r>
-      <w:r>
-        <w:rPr>
-          <w:rFonts w:ascii="Arial" w:hAnsi="Arial" w:cs="Arial"/>
-          <w:sz w:val="24"/>
-          <w:szCs w:val="24"/>
-        </w:rPr>
-        <w:t>5</w:t>
-      </w:r>
-      <w:r>
-        <w:rPr>
-          <w:rFonts w:ascii="Arial" w:hAnsi="Arial" w:cs="Arial"/>
-          <w:sz w:val="24"/>
-          <w:szCs w:val="24"/>
-        </w:rPr>
-        <w:t>.</w:t>
-      </w:r>
-      <w:r>
-        <w:rPr>
-          <w:rFonts w:ascii="Arial" w:hAnsi="Arial" w:cs="Arial"/>
-          <w:sz w:val="24"/>
-          <w:szCs w:val="24"/>
-        </w:rPr>
-        <w:t>1</w:t>
-      </w:r>
-      <w:r>
-        <w:rPr>
-          <w:rFonts w:ascii="Arial" w:hAnsi="Arial" w:cs="Arial"/>
-          <w:sz w:val="24"/>
-          <w:szCs w:val="24"/>
-        </w:rPr>
-        <w:t>. Relatório final</w:t>
-      </w:r>
-      <w:r>
-        <w:rPr>
-          <w:rFonts w:ascii="Arial" w:hAnsi="Arial" w:cs="Arial"/>
-          <w:sz w:val="24"/>
-          <w:szCs w:val="24"/>
-        </w:rPr>
-        <w:br/>
-        <w:t>  </w:t>
-      </w:r>
-      <w:r>
-        <w:rPr>
-          <w:rFonts w:ascii="Arial" w:hAnsi="Arial" w:cs="Arial"/>
-          <w:sz w:val="24"/>
-          <w:szCs w:val="24"/>
-        </w:rPr>
-        <w:t>5</w:t>
-      </w:r>
-      <w:r>
-        <w:rPr>
-          <w:rFonts w:ascii="Arial" w:hAnsi="Arial" w:cs="Arial"/>
-          <w:sz w:val="24"/>
-          <w:szCs w:val="24"/>
-        </w:rPr>
-        <w:t>.</w:t>
-      </w:r>
-      <w:r>
-        <w:rPr>
-          <w:rFonts w:ascii="Arial" w:hAnsi="Arial" w:cs="Arial"/>
-          <w:sz w:val="24"/>
-          <w:szCs w:val="24"/>
-        </w:rPr>
-        <w:t>2</w:t>
-      </w:r>
-      <w:r>
-        <w:rPr>
-          <w:rFonts w:ascii="Arial" w:hAnsi="Arial" w:cs="Arial"/>
-          <w:sz w:val="24"/>
-          <w:szCs w:val="24"/>
-        </w:rPr>
-        <w:t xml:space="preserve">. Encerramento </w:t>
-      </w:r>
-      <w:r>
-        <w:rPr>
-          <w:rFonts w:ascii="Arial" w:hAnsi="Arial" w:cs="Arial"/>
-          <w:sz w:val="24"/>
-          <w:szCs w:val="24"/>
-        </w:rPr>
-        <w:t xml:space="preserve">e entrega do </w:t>
-      </w:r>
-      <w:r>
-        <w:rPr>
-          <w:rFonts w:ascii="Arial" w:hAnsi="Arial" w:cs="Arial"/>
-          <w:sz w:val="24"/>
-          <w:szCs w:val="24"/>
-        </w:rPr>
-        <w:t>projeto</w:t>
-      </w:r>
-    </w:p>
-    <w:p>
-      <w:pPr>
-        <w:spacing w:line="360" w:lineRule="auto"/>
-        <w:ind w:firstLine="708"/>
-        <w:rPr>
-          <w:rFonts w:ascii="Arial" w:hAnsi="Arial" w:cs="Arial"/>
-          <w:sz w:val="24"/>
-          <w:szCs w:val="24"/>
-        </w:rPr>
-      </w:pPr>
-      <w:r>
-        <w:rPr>
-          <w:rFonts w:ascii="Arial" w:hAnsi="Arial" w:cs="Arial"/>
-          <w:sz w:val="24"/>
-          <w:szCs w:val="24"/>
-        </w:rPr>
-        <w:t>Após análise minuciosa da Equip</w:t>
-      </w:r>
-      <w:r>
-        <w:rPr>
-          <w:rFonts w:ascii="Arial" w:hAnsi="Arial" w:cs="Arial"/>
-          <w:sz w:val="24"/>
-          <w:szCs w:val="24"/>
-        </w:rPr>
-        <w:t>e, o</w:t>
-      </w:r>
-      <w:r>
-        <w:rPr>
-          <w:rFonts w:ascii="Arial" w:hAnsi="Arial" w:cs="Arial"/>
-          <w:sz w:val="24"/>
-          <w:szCs w:val="24"/>
-        </w:rPr>
-        <w:t xml:space="preserve"> projeto ficou dividido nas seguintes fases detalhadas abaixo:</w:t>
-      </w:r>
-    </w:p>
-    <w:p>
-      <w:pPr>
-        <w:spacing w:line="360" w:lineRule="auto"/>
-        <w:rPr>
-          <w:rFonts w:ascii="Arial" w:hAnsi="Arial" w:cs="Arial"/>
-          <w:b/>
-          <w:bCs/>
-          <w:sz w:val="24"/>
-          <w:szCs w:val="24"/>
-        </w:rPr>
-      </w:pPr>
-      <w:r>
-        <w:rPr>
-          <w:rFonts w:ascii="Arial" w:hAnsi="Arial" w:cs="Arial"/>
-          <w:b/>
-          <w:bCs/>
-          <w:sz w:val="24"/>
-          <w:szCs w:val="24"/>
-        </w:rPr>
-        <w:lastRenderedPageBreak/>
         <w:t>Fase 1 – Iniciação e Planejamento</w:t>
       </w:r>
     </w:p>
@@ -2013,6 +2054,7 @@
           <w:szCs w:val="24"/>
           <w:lang w:val="en-US"/>
         </w:rPr>
+        <w:lastRenderedPageBreak/>
         <w:t>2.2. Backend (Spring Boot):</w:t>
       </w:r>
     </w:p>
@@ -2030,7 +2072,6 @@
           <w:szCs w:val="24"/>
         </w:rPr>
       </w:pPr>
-      <w:proofErr w:type="spellStart"/>
       <w:r>
         <w:rPr>
           <w:rFonts w:ascii="Arial" w:hAnsi="Arial" w:cs="Arial"/>
@@ -2038,17 +2079,7 @@
           <w:szCs w:val="24"/>
           <w:lang w:val="en-US"/>
         </w:rPr>
-        <w:t>Criação</w:t>
-      </w:r>
-      <w:proofErr w:type="spellEnd"/>
-      <w:r>
-        <w:rPr>
-          <w:rFonts w:ascii="Arial" w:hAnsi="Arial" w:cs="Arial"/>
-          <w:sz w:val="24"/>
-          <w:szCs w:val="24"/>
-          <w:lang w:val="en-US"/>
-        </w:rPr>
-        <w:t xml:space="preserve"> da API REST</w:t>
+        <w:t>Criação da API REST</w:t>
       </w:r>
     </w:p>
     <w:p>
@@ -2112,25 +2143,7 @@
           <w:sz w:val="24"/>
           <w:szCs w:val="24"/>
         </w:rPr>
-        <w:t xml:space="preserve">2.3. </w:t>
-      </w:r>
-      <w:proofErr w:type="spellStart"/>
-      <w:r>
-        <w:rPr>
-          <w:rFonts w:ascii="Arial" w:hAnsi="Arial" w:cs="Arial"/>
-          <w:sz w:val="24"/>
-          <w:szCs w:val="24"/>
-        </w:rPr>
-        <w:t>Frontend</w:t>
-      </w:r>
-      <w:proofErr w:type="spellEnd"/>
-      <w:r>
-        <w:rPr>
-          <w:rFonts w:ascii="Arial" w:hAnsi="Arial" w:cs="Arial"/>
-          <w:sz w:val="24"/>
-          <w:szCs w:val="24"/>
-        </w:rPr>
-        <w:t xml:space="preserve"> (Angular):</w:t>
+        <w:t>2.3. Frontend (Angular):</w:t>
       </w:r>
     </w:p>
     <w:p>
@@ -2153,7 +2166,6 @@
           <w:sz w:val="24"/>
           <w:szCs w:val="24"/>
         </w:rPr>
-        <w:lastRenderedPageBreak/>
         <w:t>Interface de login e cadastro</w:t>
       </w:r>
     </w:p>
@@ -2264,29 +2276,6 @@
           <w:sz w:val="24"/>
           <w:szCs w:val="24"/>
         </w:rPr>
-        <w:t>API documentada e funcional</w:t>
-      </w:r>
-    </w:p>
-    <w:p>
-      <w:pPr>
-        <w:pStyle w:val="PargrafodaLista"/>
-        <w:numPr>
-          <w:ilvl w:val="0"/>
-          <w:numId w:val="9"/>
-        </w:numPr>
-        <w:spacing w:line="360" w:lineRule="auto"/>
-        <w:rPr>
-          <w:rFonts w:ascii="Arial" w:hAnsi="Arial" w:cs="Arial"/>
-          <w:sz w:val="24"/>
-          <w:szCs w:val="24"/>
-        </w:rPr>
-      </w:pPr>
-      <w:r>
-        <w:rPr>
-          <w:rFonts w:ascii="Arial" w:hAnsi="Arial" w:cs="Arial"/>
-          <w:sz w:val="24"/>
-          <w:szCs w:val="24"/>
-        </w:rPr>
         <w:t>Interface web completa</w:t>
       </w:r>
     </w:p>
@@ -2390,43 +2379,7 @@
           <w:sz w:val="24"/>
           <w:szCs w:val="24"/>
         </w:rPr>
-        <w:t xml:space="preserve">Testes unitários e de integração (hardware + </w:t>
-      </w:r>
-      <w:proofErr w:type="spellStart"/>
-      <w:r>
-        <w:rPr>
-          <w:rFonts w:ascii="Arial" w:hAnsi="Arial" w:cs="Arial"/>
-          <w:sz w:val="24"/>
-          <w:szCs w:val="24"/>
-        </w:rPr>
-        <w:t>backend</w:t>
-      </w:r>
-      <w:proofErr w:type="spellEnd"/>
-      <w:r>
-        <w:rPr>
-          <w:rFonts w:ascii="Arial" w:hAnsi="Arial" w:cs="Arial"/>
-          <w:sz w:val="24"/>
-          <w:szCs w:val="24"/>
-        </w:rPr>
-        <w:t xml:space="preserve"> + </w:t>
-      </w:r>
-      <w:proofErr w:type="spellStart"/>
-      <w:r>
-        <w:rPr>
-          <w:rFonts w:ascii="Arial" w:hAnsi="Arial" w:cs="Arial"/>
-          <w:sz w:val="24"/>
-          <w:szCs w:val="24"/>
-        </w:rPr>
-        <w:t>frontend</w:t>
-      </w:r>
-      <w:proofErr w:type="spellEnd"/>
-      <w:r>
-        <w:rPr>
-          <w:rFonts w:ascii="Arial" w:hAnsi="Arial" w:cs="Arial"/>
-          <w:sz w:val="24"/>
-          <w:szCs w:val="24"/>
-        </w:rPr>
-        <w:t>)</w:t>
+        <w:t>Testes unitários e de integração (hardware + backend + frontend)</w:t>
       </w:r>
     </w:p>
     <w:p>
@@ -2688,6 +2641,7 @@
           <w:sz w:val="24"/>
           <w:szCs w:val="24"/>
         </w:rPr>
+        <w:lastRenderedPageBreak/>
         <w:t>Relatório final com resultados e sugestões</w:t>
       </w:r>
     </w:p>
@@ -2799,7 +2753,6 @@
           <w:sz w:val="24"/>
           <w:szCs w:val="24"/>
         </w:rPr>
-        <w:lastRenderedPageBreak/>
         <w:t>Proposta de continuidade/expansão</w:t>
       </w:r>
     </w:p>
@@ -3363,25 +3316,7 @@
                 <w:sz w:val="24"/>
                 <w:szCs w:val="24"/>
               </w:rPr>
-              <w:t xml:space="preserve">API </w:t>
-            </w:r>
-            <w:proofErr w:type="spellStart"/>
-            <w:r>
-              <w:rPr>
-                <w:rFonts w:ascii="Arial" w:hAnsi="Arial" w:cs="Arial"/>
-                <w:sz w:val="24"/>
-                <w:szCs w:val="24"/>
-              </w:rPr>
-              <w:t>backend</w:t>
-            </w:r>
-            <w:proofErr w:type="spellEnd"/>
-            <w:r>
-              <w:rPr>
-                <w:rFonts w:ascii="Arial" w:hAnsi="Arial" w:cs="Arial"/>
-                <w:sz w:val="24"/>
-                <w:szCs w:val="24"/>
-              </w:rPr>
-              <w:t xml:space="preserve"> funcional com banco de dados</w:t>
+              <w:t>API backend funcional com banco de dados</w:t>
             </w:r>
           </w:p>
         </w:tc>
@@ -3491,23 +3426,13 @@
                 <w:szCs w:val="24"/>
               </w:rPr>
             </w:pPr>
-            <w:proofErr w:type="spellStart"/>
-            <w:r>
-              <w:rPr>
-                <w:rFonts w:ascii="Arial" w:hAnsi="Arial" w:cs="Arial"/>
-                <w:sz w:val="24"/>
-                <w:szCs w:val="24"/>
-              </w:rPr>
-              <w:t>Frontend</w:t>
-            </w:r>
-            <w:proofErr w:type="spellEnd"/>
-            <w:r>
-              <w:rPr>
-                <w:rFonts w:ascii="Arial" w:hAnsi="Arial" w:cs="Arial"/>
-                <w:sz w:val="24"/>
-                <w:szCs w:val="24"/>
-              </w:rPr>
-              <w:t xml:space="preserve"> implementado</w:t>
+            <w:r>
+              <w:rPr>
+                <w:rFonts w:ascii="Arial" w:hAnsi="Arial" w:cs="Arial"/>
+                <w:sz w:val="24"/>
+                <w:szCs w:val="24"/>
+              </w:rPr>
+              <w:t>Frontend implementado</w:t>
             </w:r>
           </w:p>
         </w:tc>
@@ -3542,36 +3467,8 @@
                 <w:sz w:val="24"/>
                 <w:szCs w:val="24"/>
               </w:rPr>
-              <w:t xml:space="preserve">Sistema completo, com </w:t>
-            </w:r>
-            <w:proofErr w:type="spellStart"/>
-            <w:r>
-              <w:rPr>
-                <w:rFonts w:ascii="Arial" w:hAnsi="Arial" w:cs="Arial"/>
-                <w:sz w:val="24"/>
-                <w:szCs w:val="24"/>
-              </w:rPr>
-              <w:t>frontend</w:t>
-            </w:r>
-            <w:proofErr w:type="spellEnd"/>
-            <w:r>
-              <w:rPr>
-                <w:rFonts w:ascii="Arial" w:hAnsi="Arial" w:cs="Arial"/>
-                <w:sz w:val="24"/>
-                <w:szCs w:val="24"/>
-              </w:rPr>
-              <w:t xml:space="preserve"> integrado ao </w:t>
-            </w:r>
-            <w:proofErr w:type="spellStart"/>
-            <w:r>
-              <w:rPr>
-                <w:rFonts w:ascii="Arial" w:hAnsi="Arial" w:cs="Arial"/>
-                <w:sz w:val="24"/>
-                <w:szCs w:val="24"/>
-              </w:rPr>
-              <w:t>backend</w:t>
-            </w:r>
-            <w:proofErr w:type="spellEnd"/>
+              <w:t>Sistema completo, com frontend integrado ao backend</w:t>
+            </w:r>
           </w:p>
         </w:tc>
         <w:tc>
@@ -4161,6 +4058,7 @@
               <w:rPr>
                 <w:rFonts w:ascii="Arial" w:hAnsi="Arial" w:cs="Arial"/>
               </w:rPr>
+              <w:lastRenderedPageBreak/>
               <w:t>Estabelecimentos parceiros</w:t>
             </w:r>
           </w:p>
@@ -4454,61 +4352,7 @@
           <w:sz w:val="24"/>
           <w:szCs w:val="24"/>
         </w:rPr>
-        <w:t>O projeto deve ser desenvolvido com as tecnologias definidas: Arduíno (hardware), Spring Boot (</w:t>
-      </w:r>
-      <w:proofErr w:type="spellStart"/>
-      <w:r>
-        <w:rPr>
-          <w:rFonts w:ascii="Arial" w:hAnsi="Arial" w:cs="Arial"/>
-          <w:sz w:val="24"/>
-          <w:szCs w:val="24"/>
-        </w:rPr>
-        <w:t>backend</w:t>
-      </w:r>
-      <w:proofErr w:type="spellEnd"/>
-      <w:r>
-        <w:rPr>
-          <w:rFonts w:ascii="Arial" w:hAnsi="Arial" w:cs="Arial"/>
-          <w:sz w:val="24"/>
-          <w:szCs w:val="24"/>
-        </w:rPr>
-        <w:t xml:space="preserve">) </w:t>
-      </w:r>
-      <w:proofErr w:type="gramStart"/>
-      <w:r>
-        <w:rPr>
-          <w:rFonts w:ascii="Arial" w:hAnsi="Arial" w:cs="Arial"/>
-          <w:sz w:val="24"/>
-          <w:szCs w:val="24"/>
-        </w:rPr>
-        <w:t>e Angular</w:t>
-      </w:r>
-      <w:proofErr w:type="gramEnd"/>
-      <w:r>
-        <w:rPr>
-          <w:rFonts w:ascii="Arial" w:hAnsi="Arial" w:cs="Arial"/>
-          <w:sz w:val="24"/>
-          <w:szCs w:val="24"/>
-        </w:rPr>
-        <w:t xml:space="preserve"> (</w:t>
-      </w:r>
-      <w:proofErr w:type="spellStart"/>
-      <w:r>
-        <w:rPr>
-          <w:rFonts w:ascii="Arial" w:hAnsi="Arial" w:cs="Arial"/>
-          <w:sz w:val="24"/>
-          <w:szCs w:val="24"/>
-        </w:rPr>
-        <w:t>frontend</w:t>
-      </w:r>
-      <w:proofErr w:type="spellEnd"/>
-      <w:r>
-        <w:rPr>
-          <w:rFonts w:ascii="Arial" w:hAnsi="Arial" w:cs="Arial"/>
-          <w:sz w:val="24"/>
-          <w:szCs w:val="24"/>
-        </w:rPr>
-        <w:t>).</w:t>
+        <w:t>O projeto deve ser desenvolvido com as tecnologias definidas: Arduíno (hardware), Spring Boot (backend) e Angular (frontend).</w:t>
       </w:r>
     </w:p>
     <w:p>
@@ -5247,6 +5091,7 @@
                 <w:sz w:val="24"/>
                 <w:szCs w:val="24"/>
               </w:rPr>
+              <w:lastRenderedPageBreak/>
               <w:t xml:space="preserve">Atraso no desenvolvimento por falta de tempo da equipe </w:t>
             </w:r>
           </w:p>
@@ -5351,16 +5196,7 @@
                 <w:sz w:val="24"/>
                 <w:szCs w:val="24"/>
               </w:rPr>
-              <w:t xml:space="preserve">Dividir bem as tarefas, usar ferramentas de controle e evitar </w:t>
-            </w:r>
-            <w:r>
-              <w:rPr>
-                <w:rFonts w:ascii="Arial" w:hAnsi="Arial" w:cs="Arial"/>
-                <w:sz w:val="24"/>
-                <w:szCs w:val="24"/>
-              </w:rPr>
-              <w:lastRenderedPageBreak/>
-              <w:t>escopo adicional</w:t>
+              <w:t>Dividir bem as tarefas, usar ferramentas de controle e evitar escopo adicional</w:t>
             </w:r>
           </w:p>
         </w:tc>
@@ -5395,7 +5231,6 @@
                 <w:sz w:val="24"/>
                 <w:szCs w:val="24"/>
               </w:rPr>
-              <w:lastRenderedPageBreak/>
               <w:t>Equipe de desenvolvimento</w:t>
             </w:r>
           </w:p>
@@ -5679,18 +5514,8 @@
                 <w:sz w:val="24"/>
                 <w:szCs w:val="24"/>
               </w:rPr>
-              <w:t xml:space="preserve">Falha na integração entre hardware e </w:t>
-            </w:r>
-            <w:proofErr w:type="spellStart"/>
-            <w:r>
-              <w:rPr>
-                <w:rFonts w:ascii="Arial" w:hAnsi="Arial" w:cs="Arial"/>
-                <w:sz w:val="24"/>
-                <w:szCs w:val="24"/>
-              </w:rPr>
-              <w:t>backend</w:t>
-            </w:r>
-            <w:proofErr w:type="spellEnd"/>
+              <w:t>Falha na integração entre hardware e backend</w:t>
+            </w:r>
           </w:p>
         </w:tc>
         <w:tc>
@@ -6332,7 +6157,40 @@
           <w:sz w:val="24"/>
           <w:szCs w:val="24"/>
         </w:rPr>
-        <w:t>O orçamento total para desenvolvimento da aplicação é de R$1.520,00 e a duração do projeto prevista é de 8 meses.</w:t>
+        <w:lastRenderedPageBreak/>
+        <w:t>O orçamento total para desenvolvimento da aplicação é de R$</w:t>
+      </w:r>
+      <w:r>
+        <w:rPr>
+          <w:rFonts w:ascii="Arial" w:hAnsi="Arial" w:cs="Arial"/>
+          <w:sz w:val="24"/>
+          <w:szCs w:val="24"/>
+        </w:rPr>
+        <w:t>280,</w:t>
+      </w:r>
+      <w:r>
+        <w:rPr>
+          <w:rFonts w:ascii="Arial" w:hAnsi="Arial" w:cs="Arial"/>
+          <w:sz w:val="24"/>
+          <w:szCs w:val="24"/>
+        </w:rPr>
+        <w:t xml:space="preserve">00 e a duração do projeto prevista é de </w:t>
+      </w:r>
+      <w:r>
+        <w:rPr>
+          <w:rFonts w:ascii="Arial" w:hAnsi="Arial" w:cs="Arial"/>
+          <w:sz w:val="24"/>
+          <w:szCs w:val="24"/>
+        </w:rPr>
+        <w:t>2</w:t>
+      </w:r>
+      <w:r>
+        <w:rPr>
+          <w:rFonts w:ascii="Arial" w:hAnsi="Arial" w:cs="Arial"/>
+          <w:sz w:val="24"/>
+          <w:szCs w:val="24"/>
+        </w:rPr>
+        <w:t xml:space="preserve"> meses.</w:t>
       </w:r>
     </w:p>
     <w:tbl>
@@ -6829,7 +6687,6 @@
                 <w:sz w:val="24"/>
                 <w:szCs w:val="24"/>
               </w:rPr>
-              <w:lastRenderedPageBreak/>
               <w:t>Protoboard + fios</w:t>
             </w:r>
           </w:p>
@@ -7838,7 +7695,6 @@
                 <w:szCs w:val="24"/>
               </w:rPr>
             </w:pPr>
-            <w:proofErr w:type="spellStart"/>
             <w:r>
               <w:rPr>
                 <w:rFonts w:ascii="Arial" w:hAnsi="Arial" w:cs="Arial"/>
@@ -7847,31 +7703,8 @@
                 <w:sz w:val="24"/>
                 <w:szCs w:val="24"/>
               </w:rPr>
-              <w:t>Rhayssa</w:t>
-            </w:r>
-            <w:proofErr w:type="spellEnd"/>
-            <w:r>
-              <w:rPr>
-                <w:rFonts w:ascii="Arial" w:hAnsi="Arial" w:cs="Arial"/>
-                <w:b/>
-                <w:bCs/>
-                <w:sz w:val="24"/>
-                <w:szCs w:val="24"/>
-              </w:rPr>
-              <w:t xml:space="preserve"> Justino </w:t>
-            </w:r>
-            <w:proofErr w:type="spellStart"/>
-            <w:r>
-              <w:rPr>
-                <w:rFonts w:ascii="Arial" w:hAnsi="Arial" w:cs="Arial"/>
-                <w:b/>
-                <w:bCs/>
-                <w:sz w:val="24"/>
-                <w:szCs w:val="24"/>
-              </w:rPr>
-              <w:t>Andretto</w:t>
-            </w:r>
-            <w:proofErr w:type="spellEnd"/>
+              <w:t>Rhayssa Justino Andretto</w:t>
+            </w:r>
           </w:p>
         </w:tc>
         <w:tc>

</xml_diff>